<commit_message>
Update missing installation step, review user manual
</commit_message>
<xml_diff>
--- a/docs/install-guide/guides/Installation-guide.docx
+++ b/docs/install-guide/guides/Installation-guide.docx
@@ -1159,28 +1159,25 @@
         </w:numPr>
         <w:spacing w:line="360" w:lineRule="auto"/>
         <w:rPr>
+          <w:sz w:val="24"/>
+          <w:szCs w:val="24"/>
+        </w:rPr>
+      </w:pPr>
+      <w:r>
+        <w:rPr>
+          <w:sz w:val="24"/>
+          <w:szCs w:val="24"/>
+        </w:rPr>
+        <w:t xml:space="preserve">Compile the source code: </w:t>
+      </w:r>
+      <w:r>
+        <w:rPr>
           <w:i/>
           <w:iCs/>
           <w:sz w:val="24"/>
           <w:szCs w:val="24"/>
         </w:rPr>
-      </w:pPr>
-      <w:r>
-        <w:rPr>
-          <w:sz w:val="24"/>
-          <w:szCs w:val="24"/>
-        </w:rPr>
-        <w:t xml:space="preserve">Deploy with cargo plugin by: </w:t>
-      </w:r>
-      <w:r>
-        <w:rPr>
-          <w:rFonts w:cstheme="majorHAnsi"/>
-          <w:i/>
-          <w:iCs/>
-          <w:sz w:val="24"/>
-          <w:szCs w:val="24"/>
-        </w:rPr>
-        <w:t>mvn cargo:deploy</w:t>
+        <w:t>mvn package</w:t>
       </w:r>
     </w:p>
     <w:p>
@@ -1192,34 +1189,18 @@
         </w:numPr>
         <w:spacing w:line="360" w:lineRule="auto"/>
         <w:rPr>
-          <w:rFonts w:cstheme="majorHAnsi"/>
-          <w:sz w:val="24"/>
-          <w:szCs w:val="24"/>
-        </w:rPr>
-      </w:pPr>
-      <w:r>
-        <w:rPr>
-          <w:rFonts w:cstheme="minorHAnsi"/>
-          <w:sz w:val="24"/>
-          <w:szCs w:val="24"/>
-        </w:rPr>
-        <w:t xml:space="preserve">Run Tomcat’s server by running startup.bat from your Tomcat directory. </w:t>
-      </w:r>
-      <w:r>
-        <w:rPr>
-          <w:rFonts w:cstheme="minorHAnsi"/>
-          <w:sz w:val="24"/>
-          <w:szCs w:val="24"/>
-        </w:rPr>
-        <w:t xml:space="preserve">By default, it locates at </w:t>
-      </w:r>
-      <w:r>
-        <w:rPr>
-          <w:rFonts w:cstheme="majorHAnsi"/>
-          <w:sz w:val="24"/>
-          <w:szCs w:val="24"/>
-        </w:rPr>
-        <w:t>C</w:t>
+          <w:i/>
+          <w:iCs/>
+          <w:sz w:val="24"/>
+          <w:szCs w:val="24"/>
+        </w:rPr>
+      </w:pPr>
+      <w:r>
+        <w:rPr>
+          <w:sz w:val="24"/>
+          <w:szCs w:val="24"/>
+        </w:rPr>
+        <w:t xml:space="preserve">Deploy with cargo plugin by: </w:t>
       </w:r>
       <w:r>
         <w:rPr>
@@ -1229,7 +1210,7 @@
           <w:sz w:val="24"/>
           <w:szCs w:val="24"/>
         </w:rPr>
-        <w:t>:\Program Files\Apache Software Foundation\Tomcat 9.0\bin\startup.bat</w:t>
+        <w:t>mvn cargo:deploy</w:t>
       </w:r>
     </w:p>
     <w:p>
@@ -1252,7 +1233,7 @@
           <w:sz w:val="24"/>
           <w:szCs w:val="24"/>
         </w:rPr>
-        <w:t>The web server should be in “localhost:8080/hotelmanagement”</w:t>
+        <w:t xml:space="preserve">Run Tomcat’s server by running startup.bat from your Tomcat directory. </w:t>
       </w:r>
       <w:r>
         <w:rPr>
@@ -1260,7 +1241,25 @@
           <w:sz w:val="24"/>
           <w:szCs w:val="24"/>
         </w:rPr>
-        <w:t>.</w:t>
+        <w:t xml:space="preserve">By default, it locates at </w:t>
+      </w:r>
+      <w:r>
+        <w:rPr>
+          <w:rFonts w:cstheme="majorHAnsi"/>
+          <w:sz w:val="24"/>
+          <w:szCs w:val="24"/>
+        </w:rPr>
+        <w:t>C</w:t>
+      </w:r>
+      <w:r>
+        <w:rPr>
+          <w:rFonts w:cstheme="majorHAnsi"/>
+          <w:i/>
+          <w:iCs/>
+          <w:sz w:val="24"/>
+          <w:szCs w:val="24"/>
+        </w:rPr>
+        <w:t>:\Program Files\Apache Software Foundation\Tomcat 9.0\bin\startup.bat</w:t>
       </w:r>
     </w:p>
     <w:p>
@@ -1272,8 +1271,42 @@
         </w:numPr>
         <w:spacing w:line="360" w:lineRule="auto"/>
         <w:rPr>
-          <w:sz w:val="24"/>
-          <w:szCs w:val="24"/>
+          <w:rFonts w:cstheme="majorHAnsi"/>
+          <w:sz w:val="24"/>
+          <w:szCs w:val="24"/>
+        </w:rPr>
+      </w:pPr>
+      <w:r>
+        <w:rPr>
+          <w:rFonts w:cstheme="minorHAnsi"/>
+          <w:sz w:val="24"/>
+          <w:szCs w:val="24"/>
+        </w:rPr>
+        <w:t>The web server should be in “localhost:8080/hotelmanagement”</w:t>
+      </w:r>
+      <w:r>
+        <w:rPr>
+          <w:rFonts w:cstheme="minorHAnsi"/>
+          <w:sz w:val="24"/>
+          <w:szCs w:val="24"/>
+        </w:rPr>
+        <w:t>.</w:t>
+      </w:r>
+    </w:p>
+    <w:p>
+      <w:pPr>
+        <w:pStyle w:val="ListParagraph"/>
+        <w:numPr>
+          <w:ilvl w:val="0"/>
+          <w:numId w:val="4"/>
+        </w:numPr>
+        <w:spacing w:line="360" w:lineRule="auto"/>
+        <w:rPr>
+          <w:rFonts w:cstheme="minorHAnsi"/>
+          <w:color w:val="0563C1" w:themeColor="hyperlink"/>
+          <w:sz w:val="24"/>
+          <w:szCs w:val="24"/>
+          <w:u w:val="single"/>
         </w:rPr>
       </w:pPr>
       <w:r>
@@ -1295,6 +1328,15 @@
           <w:t>click here</w:t>
         </w:r>
       </w:hyperlink>
+      <w:r>
+        <w:rPr>
+          <w:rStyle w:val="Hyperlink"/>
+          <w:rFonts w:cstheme="minorHAnsi"/>
+          <w:sz w:val="24"/>
+          <w:szCs w:val="24"/>
+        </w:rPr>
+        <w:br w:type="page"/>
+      </w:r>
     </w:p>
     <w:p>
       <w:pPr>
@@ -1314,6 +1356,7 @@
           <w:sz w:val="24"/>
           <w:szCs w:val="24"/>
         </w:rPr>
+        <w:lastRenderedPageBreak/>
         <w:t>Run application</w:t>
       </w:r>
     </w:p>
@@ -1356,7 +1399,6 @@
           <w:sz w:val="24"/>
           <w:szCs w:val="24"/>
         </w:rPr>
-        <w:lastRenderedPageBreak/>
         <w:t xml:space="preserve">Run JavaFX using the following command: </w:t>
       </w:r>
       <w:r>
@@ -1614,7 +1656,7 @@
         <w:spacing w:line="360" w:lineRule="auto"/>
         <w:rPr>
           <w:rFonts w:cs="Segoe UI"/>
-          <w:color w:val="24292E"/>
+          <w:color w:val="000000" w:themeColor="text1"/>
           <w:sz w:val="24"/>
           <w:szCs w:val="24"/>
           <w:shd w:val="clear" w:color="auto" w:fill="FFFFFF"/>
@@ -1622,6 +1664,7 @@
       </w:pPr>
       <w:r>
         <w:rPr>
+          <w:color w:val="000000" w:themeColor="text1"/>
           <w:sz w:val="24"/>
           <w:szCs w:val="24"/>
         </w:rPr>
@@ -1631,6 +1674,7 @@
         <w:rPr>
           <w:i/>
           <w:iCs/>
+          <w:color w:val="000000" w:themeColor="text1"/>
           <w:sz w:val="24"/>
           <w:szCs w:val="24"/>
         </w:rPr>
@@ -1641,7 +1685,7 @@
           <w:rFonts w:cs="Segoe UI"/>
           <w:i/>
           <w:iCs/>
-          <w:color w:val="24292E"/>
+          <w:color w:val="000000" w:themeColor="text1"/>
           <w:sz w:val="24"/>
           <w:szCs w:val="24"/>
           <w:shd w:val="clear" w:color="auto" w:fill="FFFFFF"/>
@@ -1653,7 +1697,7 @@
           <w:rFonts w:cs="Segoe UI"/>
           <w:i/>
           <w:iCs/>
-          <w:color w:val="24292E"/>
+          <w:color w:val="000000" w:themeColor="text1"/>
           <w:sz w:val="24"/>
           <w:szCs w:val="24"/>
           <w:shd w:val="clear" w:color="auto" w:fill="FFFFFF"/>
@@ -1665,7 +1709,7 @@
           <w:rFonts w:cs="Segoe UI"/>
           <w:i/>
           <w:iCs/>
-          <w:color w:val="24292E"/>
+          <w:color w:val="000000" w:themeColor="text1"/>
           <w:sz w:val="24"/>
           <w:szCs w:val="24"/>
           <w:shd w:val="clear" w:color="auto" w:fill="FFFFFF"/>
@@ -1676,6 +1720,7 @@
         <w:rPr>
           <w:i/>
           <w:iCs/>
+          <w:color w:val="000000" w:themeColor="text1"/>
           <w:sz w:val="24"/>
           <w:szCs w:val="24"/>
         </w:rPr>
@@ -1683,6 +1728,7 @@
       </w:r>
       <w:r>
         <w:rPr>
+          <w:color w:val="000000" w:themeColor="text1"/>
           <w:sz w:val="24"/>
           <w:szCs w:val="24"/>
         </w:rPr>
@@ -1920,6 +1966,7 @@
           <w:sz w:val="24"/>
           <w:szCs w:val="24"/>
         </w:rPr>
+        <w:lastRenderedPageBreak/>
         <w:t xml:space="preserve">3. Fixing </w:t>
       </w:r>
       <w:r>
@@ -1975,7 +2022,6 @@
           <w:sz w:val="24"/>
           <w:szCs w:val="24"/>
         </w:rPr>
-        <w:lastRenderedPageBreak/>
         <w:t>These errors</w:t>
       </w:r>
       <w:r>
@@ -2280,9 +2326,9 @@
           <w:noProof/>
         </w:rPr>
         <w:drawing>
-          <wp:inline distT="0" distB="0" distL="0" distR="0" wp14:anchorId="1BDE3054" wp14:editId="7E035B1B">
-            <wp:extent cx="5383306" cy="4053675"/>
-            <wp:effectExtent l="114300" t="57150" r="122555" b="156845"/>
+          <wp:inline distT="0" distB="0" distL="0" distR="0" wp14:anchorId="1BDE3054" wp14:editId="0E9E5F88">
+            <wp:extent cx="4961040" cy="3735705"/>
+            <wp:effectExtent l="114300" t="57150" r="106680" b="150495"/>
             <wp:docPr id="1" name="Picture 1"/>
             <wp:cNvGraphicFramePr>
               <a:graphicFrameLocks xmlns:a="http://schemas.openxmlformats.org/drawingml/2006/main" noChangeAspect="1"/>
@@ -2303,7 +2349,7 @@
                   <pic:spPr>
                     <a:xfrm>
                       <a:off x="0" y="0"/>
-                      <a:ext cx="5410347" cy="4074037"/>
+                      <a:ext cx="5006879" cy="3770222"/>
                     </a:xfrm>
                     <a:prstGeom prst="rect">
                       <a:avLst/>

</xml_diff>